<commit_message>
made changes to robustness & use cases
</commit_message>
<xml_diff>
--- a/Deliverable_3/Use Cases v0.2.docx
+++ b/Deliverable_3/Use Cases v0.2.docx
@@ -1061,63 +1061,55 @@
           <w:szCs w:val="28"/>
           <w:lang w:val="el-GR"/>
         </w:rPr>
-        <w:t xml:space="preserve">Ο παίκτης </w:t>
-      </w:r>
-      <w:r>
-        <w:rPr>
-          <w:sz w:val="28"/>
-          <w:szCs w:val="28"/>
-          <w:lang w:val="el-GR"/>
-        </w:rPr>
-        <w:t xml:space="preserve">διαλέγει την επιλογή </w:t>
-      </w:r>
-      <w:r>
-        <w:rPr>
-          <w:sz w:val="28"/>
-          <w:szCs w:val="28"/>
-          <w:lang w:val="en-US"/>
-        </w:rPr>
-        <w:t>Quick</w:t>
-      </w:r>
-      <w:r>
-        <w:rPr>
-          <w:sz w:val="28"/>
-          <w:szCs w:val="28"/>
-          <w:lang w:val="el-GR"/>
-        </w:rPr>
-        <w:t xml:space="preserve"> </w:t>
-      </w:r>
-      <w:r>
-        <w:rPr>
-          <w:sz w:val="28"/>
-          <w:szCs w:val="28"/>
-          <w:lang w:val="en-US"/>
-        </w:rPr>
-        <w:t>use</w:t>
-      </w:r>
-      <w:r>
-        <w:rPr>
-          <w:sz w:val="28"/>
-          <w:szCs w:val="28"/>
-          <w:lang w:val="el-GR"/>
-        </w:rPr>
-        <w:t xml:space="preserve"> </w:t>
-      </w:r>
-      <w:r>
-        <w:rPr>
-          <w:sz w:val="28"/>
-          <w:szCs w:val="28"/>
-          <w:lang w:val="en-US"/>
-        </w:rPr>
-        <w:t>items</w:t>
-      </w:r>
-      <w:r>
-        <w:rPr>
-          <w:sz w:val="28"/>
-          <w:szCs w:val="28"/>
-          <w:lang w:val="el-GR"/>
-        </w:rPr>
-        <w:t>.</w:t>
+        <w:t xml:space="preserve">Ο </w:t>
+      </w:r>
+      <w:r>
+        <w:rPr>
+          <w:sz w:val="28"/>
+          <w:szCs w:val="28"/>
+          <w:lang w:val="el-GR"/>
+        </w:rPr>
+        <w:t>παίκτης</w:t>
+      </w:r>
+      <w:r>
+        <w:rPr>
+          <w:sz w:val="28"/>
+          <w:szCs w:val="28"/>
+          <w:lang w:val="el-GR"/>
+        </w:rPr>
+        <w:t xml:space="preserve"> επιλέγει </w:t>
+      </w:r>
+      <w:r>
+        <w:rPr>
+          <w:sz w:val="28"/>
+          <w:szCs w:val="28"/>
+          <w:lang w:val="en-US"/>
+        </w:rPr>
+        <w:t>Finalize</w:t>
+      </w:r>
+      <w:r>
+        <w:rPr>
+          <w:sz w:val="28"/>
+          <w:szCs w:val="28"/>
+          <w:lang w:val="el-GR"/>
+        </w:rPr>
+        <w:t xml:space="preserve"> </w:t>
+      </w:r>
+      <w:r>
+        <w:rPr>
+          <w:sz w:val="28"/>
+          <w:szCs w:val="28"/>
+          <w:lang w:val="en-US"/>
+        </w:rPr>
+        <w:t>Creation</w:t>
+      </w:r>
+      <w:r>
+        <w:rPr>
+          <w:sz w:val="28"/>
+          <w:szCs w:val="28"/>
+          <w:lang w:val="el-GR"/>
+        </w:rPr>
+        <w:t xml:space="preserve">. </w:t>
       </w:r>
     </w:p>
     <w:p>
@@ -1139,7 +1131,44 @@
           <w:szCs w:val="28"/>
           <w:lang w:val="el-GR"/>
         </w:rPr>
-        <w:t>Το σύστημα εμφανίζει μια λίστα με όλα τα αντικείμενα με τα οποία μπορεί να ξεκινήσει ο παίκτης το παιχνίδι.</w:t>
+        <w:t xml:space="preserve"> Το σύστημα αποθηκεύει την τελική δημιουργία του χαρακτήρα στην βάση δεδομένων και μεταφέρει τον παίκτη στην οθόνη του χάρτη.</w:t>
+      </w:r>
+    </w:p>
+    <w:p>
+      <w:pPr>
+        <w:rPr>
+          <w:sz w:val="28"/>
+          <w:szCs w:val="28"/>
+          <w:u w:val="single"/>
+          <w:lang w:val="el-GR"/>
+        </w:rPr>
+      </w:pPr>
+    </w:p>
+    <w:p>
+      <w:pPr>
+        <w:rPr>
+          <w:sz w:val="28"/>
+          <w:szCs w:val="28"/>
+          <w:lang w:val="en-US"/>
+        </w:rPr>
+      </w:pPr>
+      <w:r>
+        <w:rPr>
+          <w:sz w:val="28"/>
+          <w:szCs w:val="28"/>
+          <w:u w:val="single"/>
+          <w:lang w:val="el-GR"/>
+        </w:rPr>
+        <w:t>Εναλλακτική Ροή 1</w:t>
+      </w:r>
+      <w:r>
+        <w:rPr>
+          <w:sz w:val="28"/>
+          <w:szCs w:val="28"/>
+          <w:u w:val="single"/>
+          <w:lang w:val="en-US"/>
+        </w:rPr>
+        <w:t>:</w:t>
       </w:r>
     </w:p>
     <w:p>
@@ -1147,7 +1176,7 @@
         <w:pStyle w:val="ListParagraph"/>
         <w:numPr>
           <w:ilvl w:val="0"/>
-          <w:numId w:val="2"/>
+          <w:numId w:val="18"/>
         </w:numPr>
         <w:rPr>
           <w:sz w:val="28"/>
@@ -1161,7 +1190,55 @@
           <w:szCs w:val="28"/>
           <w:lang w:val="el-GR"/>
         </w:rPr>
-        <w:t xml:space="preserve"> Ο παίκτης επιλέγει όσα αντικείμενα επιθυμεί , μέγιστο 3.</w:t>
+        <w:t xml:space="preserve">Ο παίκτης διαλέγει την επιλογή </w:t>
+      </w:r>
+      <w:r>
+        <w:rPr>
+          <w:sz w:val="28"/>
+          <w:szCs w:val="28"/>
+          <w:lang w:val="en-US"/>
+        </w:rPr>
+        <w:t>Quick</w:t>
+      </w:r>
+      <w:r>
+        <w:rPr>
+          <w:sz w:val="28"/>
+          <w:szCs w:val="28"/>
+          <w:lang w:val="el-GR"/>
+        </w:rPr>
+        <w:t xml:space="preserve"> </w:t>
+      </w:r>
+      <w:r>
+        <w:rPr>
+          <w:sz w:val="28"/>
+          <w:szCs w:val="28"/>
+          <w:lang w:val="en-US"/>
+        </w:rPr>
+        <w:t>use</w:t>
+      </w:r>
+      <w:r>
+        <w:rPr>
+          <w:sz w:val="28"/>
+          <w:szCs w:val="28"/>
+          <w:lang w:val="el-GR"/>
+        </w:rPr>
+        <w:t xml:space="preserve"> </w:t>
+      </w:r>
+      <w:r>
+        <w:rPr>
+          <w:sz w:val="28"/>
+          <w:szCs w:val="28"/>
+          <w:lang w:val="en-US"/>
+        </w:rPr>
+        <w:t>items</w:t>
+      </w:r>
+      <w:r>
+        <w:rPr>
+          <w:sz w:val="28"/>
+          <w:szCs w:val="28"/>
+          <w:lang w:val="el-GR"/>
+        </w:rPr>
+        <w:t>.</w:t>
       </w:r>
     </w:p>
     <w:p>
@@ -1169,7 +1246,7 @@
         <w:pStyle w:val="ListParagraph"/>
         <w:numPr>
           <w:ilvl w:val="0"/>
-          <w:numId w:val="2"/>
+          <w:numId w:val="18"/>
         </w:numPr>
         <w:rPr>
           <w:sz w:val="28"/>
@@ -1183,55 +1260,7 @@
           <w:szCs w:val="28"/>
           <w:lang w:val="el-GR"/>
         </w:rPr>
-        <w:t xml:space="preserve"> Το σύστημα ελέγχει αν οι επιλογές του παίκτη πληρούν τις προϋποθέσεις, τις αποθηκεύει τοπικά, και επιστρέφει πίσω στην τελική οθόνη του </w:t>
-      </w:r>
-      <w:r>
-        <w:rPr>
-          <w:sz w:val="28"/>
-          <w:szCs w:val="28"/>
-          <w:lang w:val="en-US"/>
-        </w:rPr>
-        <w:t>Character</w:t>
-      </w:r>
-      <w:r>
-        <w:rPr>
-          <w:sz w:val="28"/>
-          <w:szCs w:val="28"/>
-          <w:lang w:val="el-GR"/>
-        </w:rPr>
-        <w:t xml:space="preserve"> </w:t>
-      </w:r>
-      <w:r>
-        <w:rPr>
-          <w:sz w:val="28"/>
-          <w:szCs w:val="28"/>
-          <w:lang w:val="en-US"/>
-        </w:rPr>
-        <w:t>Creation</w:t>
-      </w:r>
-      <w:r>
-        <w:rPr>
-          <w:sz w:val="28"/>
-          <w:szCs w:val="28"/>
-          <w:lang w:val="el-GR"/>
-        </w:rPr>
-        <w:t xml:space="preserve"> </w:t>
-      </w:r>
-      <w:r>
-        <w:rPr>
-          <w:sz w:val="28"/>
-          <w:szCs w:val="28"/>
-          <w:lang w:val="en-US"/>
-        </w:rPr>
-        <w:t>Menu</w:t>
-      </w:r>
-      <w:r>
-        <w:rPr>
-          <w:sz w:val="28"/>
-          <w:szCs w:val="28"/>
-          <w:lang w:val="el-GR"/>
-        </w:rPr>
-        <w:t>.</w:t>
+        <w:t>Το σύστημα εμφανίζει μια λίστα με όλα τα αντικείμενα με τα οποία μπορεί να ξεκινήσει ο παίκτης το παιχνίδι.</w:t>
       </w:r>
     </w:p>
     <w:p>
@@ -1239,7 +1268,7 @@
         <w:pStyle w:val="ListParagraph"/>
         <w:numPr>
           <w:ilvl w:val="0"/>
-          <w:numId w:val="2"/>
+          <w:numId w:val="18"/>
         </w:numPr>
         <w:rPr>
           <w:sz w:val="28"/>
@@ -1253,55 +1282,7 @@
           <w:szCs w:val="28"/>
           <w:lang w:val="el-GR"/>
         </w:rPr>
-        <w:t xml:space="preserve"> Ο </w:t>
-      </w:r>
-      <w:r>
-        <w:rPr>
-          <w:sz w:val="28"/>
-          <w:szCs w:val="28"/>
-          <w:lang w:val="el-GR"/>
-        </w:rPr>
-        <w:t>παίκτης</w:t>
-      </w:r>
-      <w:r>
-        <w:rPr>
-          <w:sz w:val="28"/>
-          <w:szCs w:val="28"/>
-          <w:lang w:val="el-GR"/>
-        </w:rPr>
-        <w:t xml:space="preserve"> επιλέγει </w:t>
-      </w:r>
-      <w:r>
-        <w:rPr>
-          <w:sz w:val="28"/>
-          <w:szCs w:val="28"/>
-          <w:lang w:val="en-US"/>
-        </w:rPr>
-        <w:t>Finalize</w:t>
-      </w:r>
-      <w:r>
-        <w:rPr>
-          <w:sz w:val="28"/>
-          <w:szCs w:val="28"/>
-          <w:lang w:val="el-GR"/>
-        </w:rPr>
-        <w:t xml:space="preserve"> </w:t>
-      </w:r>
-      <w:r>
-        <w:rPr>
-          <w:sz w:val="28"/>
-          <w:szCs w:val="28"/>
-          <w:lang w:val="en-US"/>
-        </w:rPr>
-        <w:t>Creation</w:t>
-      </w:r>
-      <w:r>
-        <w:rPr>
-          <w:sz w:val="28"/>
-          <w:szCs w:val="28"/>
-          <w:lang w:val="el-GR"/>
-        </w:rPr>
-        <w:t xml:space="preserve">. </w:t>
+        <w:t xml:space="preserve"> Ο παίκτης επιλέγει όσα αντικείμενα επιθυμεί , μέγιστο 3.</w:t>
       </w:r>
     </w:p>
     <w:p>
@@ -1309,7 +1290,7 @@
         <w:pStyle w:val="ListParagraph"/>
         <w:numPr>
           <w:ilvl w:val="0"/>
-          <w:numId w:val="2"/>
+          <w:numId w:val="18"/>
         </w:numPr>
         <w:rPr>
           <w:sz w:val="28"/>
@@ -1323,8 +1304,81 @@
           <w:szCs w:val="28"/>
           <w:lang w:val="el-GR"/>
         </w:rPr>
-        <w:t xml:space="preserve"> Το σύστημα αποθηκεύει την τελική δημιουργία του χαρακτήρα στην βάση δεδομένων και μεταφέρει τον παίκτη στην οθόνη του χάρτη.</w:t>
-      </w:r>
+        <w:t xml:space="preserve"> Το σύστημα ελέγχει αν οι επιλογές του παίκτη πληρούν τις προϋποθέσεις, τις αποθηκεύει τοπικά, και επιστρέφει πίσω στην τελική οθόνη του </w:t>
+      </w:r>
+      <w:r>
+        <w:rPr>
+          <w:sz w:val="28"/>
+          <w:szCs w:val="28"/>
+          <w:lang w:val="en-US"/>
+        </w:rPr>
+        <w:t>Character</w:t>
+      </w:r>
+      <w:r>
+        <w:rPr>
+          <w:sz w:val="28"/>
+          <w:szCs w:val="28"/>
+          <w:lang w:val="el-GR"/>
+        </w:rPr>
+        <w:t xml:space="preserve"> </w:t>
+      </w:r>
+      <w:r>
+        <w:rPr>
+          <w:sz w:val="28"/>
+          <w:szCs w:val="28"/>
+          <w:lang w:val="en-US"/>
+        </w:rPr>
+        <w:t>Creation</w:t>
+      </w:r>
+      <w:r>
+        <w:rPr>
+          <w:sz w:val="28"/>
+          <w:szCs w:val="28"/>
+          <w:lang w:val="el-GR"/>
+        </w:rPr>
+        <w:t xml:space="preserve"> </w:t>
+      </w:r>
+      <w:r>
+        <w:rPr>
+          <w:sz w:val="28"/>
+          <w:szCs w:val="28"/>
+          <w:lang w:val="en-US"/>
+        </w:rPr>
+        <w:t>Menu</w:t>
+      </w:r>
+      <w:r>
+        <w:rPr>
+          <w:sz w:val="28"/>
+          <w:szCs w:val="28"/>
+          <w:lang w:val="el-GR"/>
+        </w:rPr>
+        <w:t>.</w:t>
+      </w:r>
+      <w:r>
+        <w:rPr>
+          <w:sz w:val="28"/>
+          <w:szCs w:val="28"/>
+          <w:lang w:val="el-GR"/>
+        </w:rPr>
+        <w:t xml:space="preserve"> </w:t>
+      </w:r>
+      <w:r>
+        <w:rPr>
+          <w:sz w:val="28"/>
+          <w:szCs w:val="28"/>
+          <w:lang w:val="el-GR"/>
+        </w:rPr>
+        <w:t>Συνεχίζουμε από το βήμα 15 της βασικής ροής.</w:t>
+      </w:r>
+    </w:p>
+    <w:p>
+      <w:pPr>
+        <w:rPr>
+          <w:sz w:val="28"/>
+          <w:szCs w:val="28"/>
+          <w:lang w:val="el-GR"/>
+        </w:rPr>
+      </w:pPr>
     </w:p>
     <w:p>
       <w:pPr>
@@ -1497,6 +1551,7 @@
           <w:szCs w:val="28"/>
           <w:lang w:val="el-GR"/>
         </w:rPr>
+        <w:lastRenderedPageBreak/>
         <w:t xml:space="preserve">Το σύστημα συγκρίνει το </w:t>
       </w:r>
       <w:r>
@@ -1654,7 +1709,6 @@
           <w:szCs w:val="28"/>
           <w:lang w:val="el-GR"/>
         </w:rPr>
-        <w:lastRenderedPageBreak/>
         <w:t>Το σύστημα ελέγχει αν ο παίκτης κρατάει ασπίδα. Στη συνέχεια, ανάλογα με το είδος της ζημίας που πρόκειται να επιφέρει η επίθεση του αντιπάλου στον παίκτη (</w:t>
       </w:r>
       <w:r>
@@ -2457,7 +2511,16 @@
           <w:szCs w:val="28"/>
           <w:lang w:val="el-GR"/>
         </w:rPr>
-        <w:t xml:space="preserve">αυτό προστίθεται στο </w:t>
+        <w:t xml:space="preserve">αυτό </w:t>
+      </w:r>
+      <w:r>
+        <w:rPr>
+          <w:sz w:val="28"/>
+          <w:szCs w:val="28"/>
+          <w:lang w:val="el-GR"/>
+        </w:rPr>
+        <w:lastRenderedPageBreak/>
+        <w:t xml:space="preserve">προστίθεται στο </w:t>
       </w:r>
       <w:r>
         <w:rPr>
@@ -2597,7 +2660,6 @@
           <w:szCs w:val="28"/>
           <w:lang w:val="el-GR"/>
         </w:rPr>
-        <w:lastRenderedPageBreak/>
         <w:t xml:space="preserve"> Το σύστημα συγκρίνει το </w:t>
       </w:r>
       <w:r>
@@ -3378,7 +3440,16 @@
           <w:szCs w:val="28"/>
           <w:lang w:val="el-GR"/>
         </w:rPr>
-        <w:t>που επιφέρεται στη ζωή του αντιπάλου δεν είναι αρκετό ώστε να πεθάνει ο αντίπαλος και η μάχη συνεχίζεται, όπου το σύστημα μεταφέρει τον παίκτη στη σειρά του αντιπάλου με τις κατάλληλες επιλογές για τον παίκτη.</w:t>
+        <w:t xml:space="preserve">που επιφέρεται στη ζωή του αντιπάλου δεν είναι αρκετό ώστε να πεθάνει ο αντίπαλος και η μάχη συνεχίζεται, όπου το σύστημα μεταφέρει τον </w:t>
+      </w:r>
+      <w:r>
+        <w:rPr>
+          <w:sz w:val="28"/>
+          <w:szCs w:val="28"/>
+          <w:lang w:val="el-GR"/>
+        </w:rPr>
+        <w:lastRenderedPageBreak/>
+        <w:t>παίκτη στη σειρά του αντιπάλου με τις κατάλληλες επιλογές για τον παίκτη.</w:t>
       </w:r>
       <w:r>
         <w:rPr>
@@ -3580,6 +3651,95 @@
     </w:lvl>
   </w:abstractNum>
   <w:abstractNum w:abstractNumId="2" w15:restartNumberingAfterBreak="0">
+    <w:nsid w:val="14D551AB"/>
+    <w:multiLevelType w:val="hybridMultilevel"/>
+    <w:tmpl w:val="F7E490BC"/>
+    <w:lvl w:ilvl="0" w:tplc="8548BDC8">
+      <w:start w:val="1"/>
+      <w:numFmt w:val="lowerLetter"/>
+      <w:lvlText w:val="15.%1"/>
+      <w:lvlJc w:val="left"/>
+      <w:pPr>
+        <w:ind w:left="720" w:hanging="360"/>
+      </w:pPr>
+      <w:rPr>
+        <w:rFonts w:hint="default"/>
+      </w:rPr>
+    </w:lvl>
+    <w:lvl w:ilvl="1" w:tplc="FFFFFFFF" w:tentative="1">
+      <w:start w:val="1"/>
+      <w:numFmt w:val="lowerLetter"/>
+      <w:lvlText w:val="%2."/>
+      <w:lvlJc w:val="left"/>
+      <w:pPr>
+        <w:ind w:left="1440" w:hanging="360"/>
+      </w:pPr>
+    </w:lvl>
+    <w:lvl w:ilvl="2" w:tplc="FFFFFFFF" w:tentative="1">
+      <w:start w:val="1"/>
+      <w:numFmt w:val="lowerRoman"/>
+      <w:lvlText w:val="%3."/>
+      <w:lvlJc w:val="right"/>
+      <w:pPr>
+        <w:ind w:left="2160" w:hanging="180"/>
+      </w:pPr>
+    </w:lvl>
+    <w:lvl w:ilvl="3" w:tplc="FFFFFFFF" w:tentative="1">
+      <w:start w:val="1"/>
+      <w:numFmt w:val="decimal"/>
+      <w:lvlText w:val="%4."/>
+      <w:lvlJc w:val="left"/>
+      <w:pPr>
+        <w:ind w:left="2880" w:hanging="360"/>
+      </w:pPr>
+    </w:lvl>
+    <w:lvl w:ilvl="4" w:tplc="FFFFFFFF" w:tentative="1">
+      <w:start w:val="1"/>
+      <w:numFmt w:val="lowerLetter"/>
+      <w:lvlText w:val="%5."/>
+      <w:lvlJc w:val="left"/>
+      <w:pPr>
+        <w:ind w:left="3600" w:hanging="360"/>
+      </w:pPr>
+    </w:lvl>
+    <w:lvl w:ilvl="5" w:tplc="FFFFFFFF" w:tentative="1">
+      <w:start w:val="1"/>
+      <w:numFmt w:val="lowerRoman"/>
+      <w:lvlText w:val="%6."/>
+      <w:lvlJc w:val="right"/>
+      <w:pPr>
+        <w:ind w:left="4320" w:hanging="180"/>
+      </w:pPr>
+    </w:lvl>
+    <w:lvl w:ilvl="6" w:tplc="FFFFFFFF" w:tentative="1">
+      <w:start w:val="1"/>
+      <w:numFmt w:val="decimal"/>
+      <w:lvlText w:val="%7."/>
+      <w:lvlJc w:val="left"/>
+      <w:pPr>
+        <w:ind w:left="5040" w:hanging="360"/>
+      </w:pPr>
+    </w:lvl>
+    <w:lvl w:ilvl="7" w:tplc="FFFFFFFF" w:tentative="1">
+      <w:start w:val="1"/>
+      <w:numFmt w:val="lowerLetter"/>
+      <w:lvlText w:val="%8."/>
+      <w:lvlJc w:val="left"/>
+      <w:pPr>
+        <w:ind w:left="5760" w:hanging="360"/>
+      </w:pPr>
+    </w:lvl>
+    <w:lvl w:ilvl="8" w:tplc="FFFFFFFF" w:tentative="1">
+      <w:start w:val="1"/>
+      <w:numFmt w:val="lowerRoman"/>
+      <w:lvlText w:val="%9."/>
+      <w:lvlJc w:val="right"/>
+      <w:pPr>
+        <w:ind w:left="6480" w:hanging="180"/>
+      </w:pPr>
+    </w:lvl>
+  </w:abstractNum>
+  <w:abstractNum w:abstractNumId="3" w15:restartNumberingAfterBreak="0">
     <w:nsid w:val="2D677421"/>
     <w:multiLevelType w:val="hybridMultilevel"/>
     <w:tmpl w:val="ED6AB694"/>
@@ -3668,7 +3828,7 @@
       </w:pPr>
     </w:lvl>
   </w:abstractNum>
-  <w:abstractNum w:abstractNumId="3" w15:restartNumberingAfterBreak="0">
+  <w:abstractNum w:abstractNumId="4" w15:restartNumberingAfterBreak="0">
     <w:nsid w:val="2E117609"/>
     <w:multiLevelType w:val="hybridMultilevel"/>
     <w:tmpl w:val="1C9A7F18"/>
@@ -3781,7 +3941,7 @@
       </w:rPr>
     </w:lvl>
   </w:abstractNum>
-  <w:abstractNum w:abstractNumId="4" w15:restartNumberingAfterBreak="0">
+  <w:abstractNum w:abstractNumId="5" w15:restartNumberingAfterBreak="0">
     <w:nsid w:val="33EA5182"/>
     <w:multiLevelType w:val="hybridMultilevel"/>
     <w:tmpl w:val="2E92DEAC"/>
@@ -3870,7 +4030,7 @@
       </w:pPr>
     </w:lvl>
   </w:abstractNum>
-  <w:abstractNum w:abstractNumId="5" w15:restartNumberingAfterBreak="0">
+  <w:abstractNum w:abstractNumId="6" w15:restartNumberingAfterBreak="0">
     <w:nsid w:val="369D522F"/>
     <w:multiLevelType w:val="hybridMultilevel"/>
     <w:tmpl w:val="2DDE167E"/>
@@ -3960,7 +4120,7 @@
       </w:pPr>
     </w:lvl>
   </w:abstractNum>
-  <w:abstractNum w:abstractNumId="6" w15:restartNumberingAfterBreak="0">
+  <w:abstractNum w:abstractNumId="7" w15:restartNumberingAfterBreak="0">
     <w:nsid w:val="44292DE8"/>
     <w:multiLevelType w:val="hybridMultilevel"/>
     <w:tmpl w:val="76AE5E2A"/>
@@ -4049,7 +4209,7 @@
       </w:pPr>
     </w:lvl>
   </w:abstractNum>
-  <w:abstractNum w:abstractNumId="7" w15:restartNumberingAfterBreak="0">
+  <w:abstractNum w:abstractNumId="8" w15:restartNumberingAfterBreak="0">
     <w:nsid w:val="46F56D5A"/>
     <w:multiLevelType w:val="hybridMultilevel"/>
     <w:tmpl w:val="BAB0805A"/>
@@ -4138,7 +4298,7 @@
       </w:pPr>
     </w:lvl>
   </w:abstractNum>
-  <w:abstractNum w:abstractNumId="8" w15:restartNumberingAfterBreak="0">
+  <w:abstractNum w:abstractNumId="9" w15:restartNumberingAfterBreak="0">
     <w:nsid w:val="51A02DBF"/>
     <w:multiLevelType w:val="hybridMultilevel"/>
     <w:tmpl w:val="3918D1AC"/>
@@ -4227,7 +4387,7 @@
       </w:pPr>
     </w:lvl>
   </w:abstractNum>
-  <w:abstractNum w:abstractNumId="9" w15:restartNumberingAfterBreak="0">
+  <w:abstractNum w:abstractNumId="10" w15:restartNumberingAfterBreak="0">
     <w:nsid w:val="51E46500"/>
     <w:multiLevelType w:val="hybridMultilevel"/>
     <w:tmpl w:val="DB9C67B6"/>
@@ -4316,7 +4476,7 @@
       </w:pPr>
     </w:lvl>
   </w:abstractNum>
-  <w:abstractNum w:abstractNumId="10" w15:restartNumberingAfterBreak="0">
+  <w:abstractNum w:abstractNumId="11" w15:restartNumberingAfterBreak="0">
     <w:nsid w:val="523F0439"/>
     <w:multiLevelType w:val="hybridMultilevel"/>
     <w:tmpl w:val="2578C38A"/>
@@ -4406,7 +4566,7 @@
       </w:pPr>
     </w:lvl>
   </w:abstractNum>
-  <w:abstractNum w:abstractNumId="11" w15:restartNumberingAfterBreak="0">
+  <w:abstractNum w:abstractNumId="12" w15:restartNumberingAfterBreak="0">
     <w:nsid w:val="606C5B36"/>
     <w:multiLevelType w:val="hybridMultilevel"/>
     <w:tmpl w:val="BFF4AF12"/>
@@ -4495,7 +4655,7 @@
       </w:pPr>
     </w:lvl>
   </w:abstractNum>
-  <w:abstractNum w:abstractNumId="12" w15:restartNumberingAfterBreak="0">
+  <w:abstractNum w:abstractNumId="13" w15:restartNumberingAfterBreak="0">
     <w:nsid w:val="647C2E88"/>
     <w:multiLevelType w:val="hybridMultilevel"/>
     <w:tmpl w:val="33187C32"/>
@@ -4584,7 +4744,7 @@
       </w:pPr>
     </w:lvl>
   </w:abstractNum>
-  <w:abstractNum w:abstractNumId="13" w15:restartNumberingAfterBreak="0">
+  <w:abstractNum w:abstractNumId="14" w15:restartNumberingAfterBreak="0">
     <w:nsid w:val="6D0B0192"/>
     <w:multiLevelType w:val="hybridMultilevel"/>
     <w:tmpl w:val="93F0E2A4"/>
@@ -4673,7 +4833,7 @@
       </w:pPr>
     </w:lvl>
   </w:abstractNum>
-  <w:abstractNum w:abstractNumId="14" w15:restartNumberingAfterBreak="0">
+  <w:abstractNum w:abstractNumId="15" w15:restartNumberingAfterBreak="0">
     <w:nsid w:val="6D7578B4"/>
     <w:multiLevelType w:val="hybridMultilevel"/>
     <w:tmpl w:val="A2C27680"/>
@@ -4762,7 +4922,7 @@
       </w:pPr>
     </w:lvl>
   </w:abstractNum>
-  <w:abstractNum w:abstractNumId="15" w15:restartNumberingAfterBreak="0">
+  <w:abstractNum w:abstractNumId="16" w15:restartNumberingAfterBreak="0">
     <w:nsid w:val="70DB601F"/>
     <w:multiLevelType w:val="hybridMultilevel"/>
     <w:tmpl w:val="DF984F72"/>
@@ -4851,7 +5011,7 @@
       </w:pPr>
     </w:lvl>
   </w:abstractNum>
-  <w:abstractNum w:abstractNumId="16" w15:restartNumberingAfterBreak="0">
+  <w:abstractNum w:abstractNumId="17" w15:restartNumberingAfterBreak="0">
     <w:nsid w:val="738D3794"/>
     <w:multiLevelType w:val="hybridMultilevel"/>
     <w:tmpl w:val="1B8C1624"/>
@@ -4941,54 +5101,57 @@
     </w:lvl>
   </w:abstractNum>
   <w:num w:numId="1" w16cid:durableId="2042775478">
-    <w:abstractNumId w:val="7"/>
+    <w:abstractNumId w:val="8"/>
   </w:num>
   <w:num w:numId="2" w16cid:durableId="248469917">
-    <w:abstractNumId w:val="4"/>
+    <w:abstractNumId w:val="5"/>
   </w:num>
   <w:num w:numId="3" w16cid:durableId="1173840553">
-    <w:abstractNumId w:val="5"/>
+    <w:abstractNumId w:val="6"/>
   </w:num>
   <w:num w:numId="4" w16cid:durableId="1455446537">
     <w:abstractNumId w:val="1"/>
   </w:num>
   <w:num w:numId="5" w16cid:durableId="68770656">
+    <w:abstractNumId w:val="10"/>
+  </w:num>
+  <w:num w:numId="6" w16cid:durableId="1735541526">
+    <w:abstractNumId w:val="15"/>
+  </w:num>
+  <w:num w:numId="7" w16cid:durableId="1641686260">
+    <w:abstractNumId w:val="13"/>
+  </w:num>
+  <w:num w:numId="8" w16cid:durableId="1502548349">
+    <w:abstractNumId w:val="16"/>
+  </w:num>
+  <w:num w:numId="9" w16cid:durableId="779762607">
     <w:abstractNumId w:val="9"/>
   </w:num>
-  <w:num w:numId="6" w16cid:durableId="1735541526">
+  <w:num w:numId="10" w16cid:durableId="223030282">
+    <w:abstractNumId w:val="4"/>
+  </w:num>
+  <w:num w:numId="11" w16cid:durableId="607200029">
+    <w:abstractNumId w:val="7"/>
+  </w:num>
+  <w:num w:numId="12" w16cid:durableId="940769822">
+    <w:abstractNumId w:val="12"/>
+  </w:num>
+  <w:num w:numId="13" w16cid:durableId="346643544">
+    <w:abstractNumId w:val="17"/>
+  </w:num>
+  <w:num w:numId="14" w16cid:durableId="534150247">
     <w:abstractNumId w:val="14"/>
   </w:num>
-  <w:num w:numId="7" w16cid:durableId="1641686260">
-    <w:abstractNumId w:val="12"/>
-  </w:num>
-  <w:num w:numId="8" w16cid:durableId="1502548349">
-    <w:abstractNumId w:val="15"/>
-  </w:num>
-  <w:num w:numId="9" w16cid:durableId="779762607">
-    <w:abstractNumId w:val="8"/>
-  </w:num>
-  <w:num w:numId="10" w16cid:durableId="223030282">
-    <w:abstractNumId w:val="3"/>
-  </w:num>
-  <w:num w:numId="11" w16cid:durableId="607200029">
-    <w:abstractNumId w:val="6"/>
-  </w:num>
-  <w:num w:numId="12" w16cid:durableId="940769822">
+  <w:num w:numId="15" w16cid:durableId="1373729630">
     <w:abstractNumId w:val="11"/>
-  </w:num>
-  <w:num w:numId="13" w16cid:durableId="346643544">
-    <w:abstractNumId w:val="16"/>
-  </w:num>
-  <w:num w:numId="14" w16cid:durableId="534150247">
-    <w:abstractNumId w:val="13"/>
-  </w:num>
-  <w:num w:numId="15" w16cid:durableId="1373729630">
-    <w:abstractNumId w:val="10"/>
   </w:num>
   <w:num w:numId="16" w16cid:durableId="1221939034">
     <w:abstractNumId w:val="0"/>
   </w:num>
   <w:num w:numId="17" w16cid:durableId="154885677">
+    <w:abstractNumId w:val="3"/>
+  </w:num>
+  <w:num w:numId="18" w16cid:durableId="1324432783">
     <w:abstractNumId w:val="2"/>
   </w:num>
 </w:numbering>

</xml_diff>